<commit_message>
Update DND Club Campeign 1/Session 6.docx
</commit_message>
<xml_diff>
--- a/DND Club Campeign 1/Session 6.docx
+++ b/DND Club Campeign 1/Session 6.docx
@@ -1,6 +1,6 @@
 
 <file path=word/document.xml><?xml version="1.0" encoding="utf-8"?>
-<w:document xmlns:wpc="http://schemas.microsoft.com/office/word/2010/wordprocessingCanvas" xmlns:cx="http://schemas.microsoft.com/office/drawing/2014/chartex" xmlns:cx1="http://schemas.microsoft.com/office/drawing/2015/9/8/chartex" xmlns:cx2="http://schemas.microsoft.com/office/drawing/2015/10/21/chartex" xmlns:cx3="http://schemas.microsoft.com/office/drawing/2016/5/9/chartex" xmlns:cx4="http://schemas.microsoft.com/office/drawing/2016/5/10/chartex" xmlns:cx5="http://schemas.microsoft.com/office/drawing/2016/5/11/chartex" xmlns:cx6="http://schemas.microsoft.com/office/drawing/2016/5/12/chartex" xmlns:cx7="http://schemas.microsoft.com/office/drawing/2016/5/13/chartex" xmlns:cx8="http://schemas.microsoft.com/office/drawing/2016/5/14/chartex" xmlns:mc="http://schemas.openxmlformats.org/markup-compatibility/2006" xmlns:aink="http://schemas.microsoft.com/office/drawing/2016/ink" xmlns:am3d="http://schemas.microsoft.com/office/drawing/2017/model3d" xmlns:o="urn:schemas-microsoft-com:office:office" xmlns:r="http://schemas.openxmlformats.org/officeDocument/2006/relationships" xmlns:m="http://schemas.openxmlformats.org/officeDocument/2006/math" xmlns:v="urn:schemas-microsoft-com:vml" xmlns:wp14="http://schemas.microsoft.com/office/word/2010/wordprocessingDrawing" xmlns:wp="http://schemas.openxmlformats.org/drawingml/2006/wordprocessingDrawing" xmlns:w10="urn:schemas-microsoft-com:office:word" xmlns:w="http://schemas.openxmlformats.org/wordprocessingml/2006/main" xmlns:w14="http://schemas.microsoft.com/office/word/2010/wordml" xmlns:w15="http://schemas.microsoft.com/office/word/2012/wordml" xmlns:w16cid="http://schemas.microsoft.com/office/word/2016/wordml/cid" xmlns:w16se="http://schemas.microsoft.com/office/word/2015/wordml/symex" xmlns:wpg="http://schemas.microsoft.com/office/word/2010/wordprocessingGroup" xmlns:wpi="http://schemas.microsoft.com/office/word/2010/wordprocessingInk" xmlns:wne="http://schemas.microsoft.com/office/word/2006/wordml" xmlns:wps="http://schemas.microsoft.com/office/word/2010/wordprocessingShape" mc:Ignorable="w14 w15 w16se w16cid wp14">
+<w:document xmlns:wpc="http://schemas.microsoft.com/office/word/2010/wordprocessingCanvas" xmlns:cx="http://schemas.microsoft.com/office/drawing/2014/chartex" xmlns:cx1="http://schemas.microsoft.com/office/drawing/2015/9/8/chartex" xmlns:cx2="http://schemas.microsoft.com/office/drawing/2015/10/21/chartex" xmlns:cx3="http://schemas.microsoft.com/office/drawing/2016/5/9/chartex" xmlns:cx4="http://schemas.microsoft.com/office/drawing/2016/5/10/chartex" xmlns:cx5="http://schemas.microsoft.com/office/drawing/2016/5/11/chartex" xmlns:mc="http://schemas.openxmlformats.org/markup-compatibility/2006" xmlns:o="urn:schemas-microsoft-com:office:office" xmlns:r="http://schemas.openxmlformats.org/officeDocument/2006/relationships" xmlns:m="http://schemas.openxmlformats.org/officeDocument/2006/math" xmlns:v="urn:schemas-microsoft-com:vml" xmlns:wp14="http://schemas.microsoft.com/office/word/2010/wordprocessingDrawing" xmlns:wp="http://schemas.openxmlformats.org/drawingml/2006/wordprocessingDrawing" xmlns:w10="urn:schemas-microsoft-com:office:word" xmlns:w="http://schemas.openxmlformats.org/wordprocessingml/2006/main" xmlns:w14="http://schemas.microsoft.com/office/word/2010/wordml" xmlns:w15="http://schemas.microsoft.com/office/word/2012/wordml" xmlns:w16se="http://schemas.microsoft.com/office/word/2015/wordml/symex" xmlns:wpg="http://schemas.microsoft.com/office/word/2010/wordprocessingGroup" xmlns:wpi="http://schemas.microsoft.com/office/word/2010/wordprocessingInk" xmlns:wne="http://schemas.microsoft.com/office/word/2006/wordml" xmlns:wps="http://schemas.microsoft.com/office/word/2010/wordprocessingShape" mc:Ignorable="w14 w15 w16se wp14">
   <w:body>
     <w:p>
       <w:pPr>
@@ -10,7 +10,7 @@
         <w:t xml:space="preserve">Session </w:t>
       </w:r>
       <w:r>
-        <w:t>5</w:t>
+        <w:t>6</w:t>
       </w:r>
     </w:p>
     <w:p>
@@ -387,34 +387,207 @@
       </w:r>
     </w:p>
     <w:p>
+      <w:r>
+        <w:t xml:space="preserve">The world of the dream sallow is layered, with platforms of earth striating an enormous tree trunk. In the sky hang a pair of brilliant moons. On this “level” there is a grassy plane and a few small </w:t>
+      </w:r>
+      <w:proofErr w:type="gramStart"/>
+      <w:r>
+        <w:t>farmhouse</w:t>
+      </w:r>
+      <w:proofErr w:type="gramEnd"/>
+      <w:r>
+        <w:t xml:space="preserve"> looking structures. A few individuals are around here, but nobody speaks </w:t>
+      </w:r>
+      <w:proofErr w:type="spellStart"/>
+      <w:r>
+        <w:t>Hestan</w:t>
+      </w:r>
+      <w:proofErr w:type="spellEnd"/>
+      <w:r>
+        <w:t xml:space="preserve"> or the truth. The floor above is more forested and is where a few </w:t>
+      </w:r>
+      <w:proofErr w:type="spellStart"/>
+      <w:r>
+        <w:t>Culova</w:t>
+      </w:r>
+      <w:proofErr w:type="spellEnd"/>
+      <w:r>
+        <w:t xml:space="preserve"> </w:t>
+      </w:r>
+      <w:proofErr w:type="spellStart"/>
+      <w:r>
+        <w:t>nanos</w:t>
+      </w:r>
+      <w:proofErr w:type="spellEnd"/>
+      <w:r>
+        <w:t xml:space="preserve"> can be found, including the target, who is missing a leg. Once he fills in the rest of the notes the players will then have to contact the sallow and convince it to set them free.</w:t>
+      </w:r>
+    </w:p>
+    <w:p/>
+    <w:p>
+      <w:r>
+        <w:t xml:space="preserve">Outside the dream sallow </w:t>
+      </w:r>
+      <w:r>
+        <w:t>a few things will happen. The children in the mist will make another appearance until they are frightened by another shadow, then cultist can be heard off in the forest, then a pack of hounds will show up at the sallow</w:t>
+      </w:r>
+    </w:p>
+    <w:p>
+      <w:pPr>
+        <w:pStyle w:val="Heading1"/>
+      </w:pPr>
+      <w:proofErr w:type="spellStart"/>
+      <w:r>
+        <w:t>Batos</w:t>
+      </w:r>
+      <w:proofErr w:type="spellEnd"/>
+    </w:p>
+    <w:p>
+      <w:r>
+        <w:t xml:space="preserve">A town in the woods created by </w:t>
+      </w:r>
+      <w:proofErr w:type="spellStart"/>
+      <w:r>
+        <w:t>Culova</w:t>
+      </w:r>
+      <w:proofErr w:type="spellEnd"/>
+    </w:p>
+    <w:p/>
+    <w:p>
+      <w:r>
+        <w:t xml:space="preserve">There is a “town hall” where the </w:t>
+      </w:r>
+      <w:r>
+        <w:t>chief</w:t>
+      </w:r>
+      <w:r>
+        <w:t xml:space="preserve"> lives and history and legends are depicted on plaques hanging in the web. There is also a </w:t>
+      </w:r>
+      <w:proofErr w:type="spellStart"/>
+      <w:r>
+        <w:t>nano</w:t>
+      </w:r>
+      <w:proofErr w:type="spellEnd"/>
+      <w:r>
+        <w:t xml:space="preserve"> named </w:t>
+      </w:r>
+      <w:proofErr w:type="spellStart"/>
+      <w:r>
+        <w:t>Ukthu</w:t>
+      </w:r>
+      <w:proofErr w:type="spellEnd"/>
+    </w:p>
+    <w:p>
+      <w:pPr>
+        <w:pStyle w:val="Heading1"/>
+      </w:pPr>
+      <w:r>
+        <w:t>The Creature in the Mist</w:t>
+      </w:r>
+    </w:p>
+    <w:p>
+      <w:r>
+        <w:t xml:space="preserve">With the notes returned the </w:t>
+      </w:r>
+      <w:proofErr w:type="spellStart"/>
+      <w:r>
+        <w:t>nano</w:t>
+      </w:r>
+      <w:proofErr w:type="spellEnd"/>
+      <w:r>
+        <w:t xml:space="preserve"> will get to work on a device that will let him commune with the shadow beings. If the players decide to go this route they will meet the silent and will be able to track the creature, </w:t>
+      </w:r>
+      <w:r>
+        <w:t xml:space="preserve">which is a </w:t>
+      </w:r>
+      <w:proofErr w:type="spellStart"/>
+      <w:r>
+        <w:t>Travonis</w:t>
+      </w:r>
+      <w:proofErr w:type="spellEnd"/>
+      <w:r>
+        <w:t xml:space="preserve"> </w:t>
+      </w:r>
+      <w:proofErr w:type="spellStart"/>
+      <w:r>
+        <w:t>Ul</w:t>
+      </w:r>
+      <w:proofErr w:type="spellEnd"/>
+    </w:p>
+    <w:p/>
+    <w:p>
+      <w:r>
+        <w:rPr>
+          <w:noProof/>
+        </w:rPr>
+        <w:lastRenderedPageBreak/>
+        <w:drawing>
+          <wp:inline distT="0" distB="0" distL="0" distR="0" wp14:anchorId="0A694DAD" wp14:editId="04D5A9D0">
+            <wp:extent cx="4667250" cy="7239000"/>
+            <wp:effectExtent l="0" t="0" r="0" b="0"/>
+            <wp:docPr id="4" name="Picture 4"/>
+            <wp:cNvGraphicFramePr>
+              <a:graphicFrameLocks xmlns:a="http://schemas.openxmlformats.org/drawingml/2006/main" noChangeAspect="1"/>
+            </wp:cNvGraphicFramePr>
+            <a:graphic xmlns:a="http://schemas.openxmlformats.org/drawingml/2006/main">
+              <a:graphicData uri="http://schemas.openxmlformats.org/drawingml/2006/picture">
+                <pic:pic xmlns:pic="http://schemas.openxmlformats.org/drawingml/2006/picture">
+                  <pic:nvPicPr>
+                    <pic:cNvPr id="1" name=""/>
+                    <pic:cNvPicPr/>
+                  </pic:nvPicPr>
+                  <pic:blipFill>
+                    <a:blip r:embed="rId9"/>
+                    <a:stretch>
+                      <a:fillRect/>
+                    </a:stretch>
+                  </pic:blipFill>
+                  <pic:spPr>
+                    <a:xfrm>
+                      <a:off x="0" y="0"/>
+                      <a:ext cx="4667250" cy="7239000"/>
+                    </a:xfrm>
+                    <a:prstGeom prst="rect">
+                      <a:avLst/>
+                    </a:prstGeom>
+                  </pic:spPr>
+                </pic:pic>
+              </a:graphicData>
+            </a:graphic>
+          </wp:inline>
+        </w:drawing>
+      </w:r>
+    </w:p>
+    <w:p>
+      <w:pPr>
+        <w:pStyle w:val="Heading1"/>
+      </w:pPr>
+      <w:r>
+        <w:t>Cultists</w:t>
+      </w:r>
+    </w:p>
+    <w:p>
+      <w:r>
+        <w:t xml:space="preserve">Further exploration will lead PCs to a temple to </w:t>
+      </w:r>
+      <w:proofErr w:type="spellStart"/>
+      <w:r>
+        <w:t>Hestor</w:t>
+      </w:r>
+      <w:proofErr w:type="spellEnd"/>
+      <w:r>
+        <w:t>. This is where the session will leave off</w:t>
+      </w:r>
       <w:bookmarkStart w:id="0" w:name="_GoBack"/>
       <w:bookmarkEnd w:id="0"/>
     </w:p>
+    <w:p/>
     <w:p>
       <w:pPr>
         <w:pStyle w:val="Heading1"/>
       </w:pPr>
-      <w:proofErr w:type="spellStart"/>
-      <w:r>
-        <w:t>Batos</w:t>
-      </w:r>
-      <w:proofErr w:type="spellEnd"/>
-    </w:p>
-    <w:p>
-      <w:r>
-        <w:t xml:space="preserve">A town in the woods created by </w:t>
-      </w:r>
-      <w:proofErr w:type="spellStart"/>
-      <w:r>
-        <w:t>Culova</w:t>
-      </w:r>
-      <w:proofErr w:type="spellEnd"/>
-    </w:p>
-    <w:p>
-      <w:pPr>
-        <w:pStyle w:val="Heading1"/>
-      </w:pPr>
-      <w:r>
+      <w:r>
+        <w:lastRenderedPageBreak/>
         <w:t>Back in Town</w:t>
       </w:r>
     </w:p>
@@ -534,7 +707,7 @@
 </file>
 
 <file path=word/numbering.xml><?xml version="1.0" encoding="utf-8"?>
-<w:numbering xmlns:wpc="http://schemas.microsoft.com/office/word/2010/wordprocessingCanvas" xmlns:cx="http://schemas.microsoft.com/office/drawing/2014/chartex" xmlns:cx1="http://schemas.microsoft.com/office/drawing/2015/9/8/chartex" xmlns:cx2="http://schemas.microsoft.com/office/drawing/2015/10/21/chartex" xmlns:cx3="http://schemas.microsoft.com/office/drawing/2016/5/9/chartex" xmlns:cx4="http://schemas.microsoft.com/office/drawing/2016/5/10/chartex" xmlns:cx5="http://schemas.microsoft.com/office/drawing/2016/5/11/chartex" xmlns:cx6="http://schemas.microsoft.com/office/drawing/2016/5/12/chartex" xmlns:cx7="http://schemas.microsoft.com/office/drawing/2016/5/13/chartex" xmlns:cx8="http://schemas.microsoft.com/office/drawing/2016/5/14/chartex" xmlns:mc="http://schemas.openxmlformats.org/markup-compatibility/2006" xmlns:aink="http://schemas.microsoft.com/office/drawing/2016/ink" xmlns:am3d="http://schemas.microsoft.com/office/drawing/2017/model3d" xmlns:o="urn:schemas-microsoft-com:office:office" xmlns:r="http://schemas.openxmlformats.org/officeDocument/2006/relationships" xmlns:m="http://schemas.openxmlformats.org/officeDocument/2006/math" xmlns:v="urn:schemas-microsoft-com:vml" xmlns:wp14="http://schemas.microsoft.com/office/word/2010/wordprocessingDrawing" xmlns:wp="http://schemas.openxmlformats.org/drawingml/2006/wordprocessingDrawing" xmlns:w10="urn:schemas-microsoft-com:office:word" xmlns:w="http://schemas.openxmlformats.org/wordprocessingml/2006/main" xmlns:w14="http://schemas.microsoft.com/office/word/2010/wordml" xmlns:w15="http://schemas.microsoft.com/office/word/2012/wordml" xmlns:w16cid="http://schemas.microsoft.com/office/word/2016/wordml/cid" xmlns:w16se="http://schemas.microsoft.com/office/word/2015/wordml/symex" xmlns:wpg="http://schemas.microsoft.com/office/word/2010/wordprocessingGroup" xmlns:wpi="http://schemas.microsoft.com/office/word/2010/wordprocessingInk" xmlns:wne="http://schemas.microsoft.com/office/word/2006/wordml" xmlns:wps="http://schemas.microsoft.com/office/word/2010/wordprocessingShape" mc:Ignorable="w14 w15 w16se w16cid wp14">
+<w:numbering xmlns:wpc="http://schemas.microsoft.com/office/word/2010/wordprocessingCanvas" xmlns:cx="http://schemas.microsoft.com/office/drawing/2014/chartex" xmlns:cx1="http://schemas.microsoft.com/office/drawing/2015/9/8/chartex" xmlns:cx2="http://schemas.microsoft.com/office/drawing/2015/10/21/chartex" xmlns:cx3="http://schemas.microsoft.com/office/drawing/2016/5/9/chartex" xmlns:cx4="http://schemas.microsoft.com/office/drawing/2016/5/10/chartex" xmlns:cx5="http://schemas.microsoft.com/office/drawing/2016/5/11/chartex" xmlns:mc="http://schemas.openxmlformats.org/markup-compatibility/2006" xmlns:o="urn:schemas-microsoft-com:office:office" xmlns:r="http://schemas.openxmlformats.org/officeDocument/2006/relationships" xmlns:m="http://schemas.openxmlformats.org/officeDocument/2006/math" xmlns:v="urn:schemas-microsoft-com:vml" xmlns:wp14="http://schemas.microsoft.com/office/word/2010/wordprocessingDrawing" xmlns:wp="http://schemas.openxmlformats.org/drawingml/2006/wordprocessingDrawing" xmlns:w10="urn:schemas-microsoft-com:office:word" xmlns:w="http://schemas.openxmlformats.org/wordprocessingml/2006/main" xmlns:w14="http://schemas.microsoft.com/office/word/2010/wordml" xmlns:w15="http://schemas.microsoft.com/office/word/2012/wordml" xmlns:w16se="http://schemas.microsoft.com/office/word/2015/wordml/symex" xmlns:wpg="http://schemas.microsoft.com/office/word/2010/wordprocessingGroup" xmlns:wpi="http://schemas.microsoft.com/office/word/2010/wordprocessingInk" xmlns:wne="http://schemas.microsoft.com/office/word/2006/wordml" xmlns:wps="http://schemas.microsoft.com/office/word/2010/wordprocessingShape" mc:Ignorable="w14 w15 w16se wp14">
   <w:abstractNum w:abstractNumId="0" w15:restartNumberingAfterBreak="0">
     <w:nsid w:val="05070E8E"/>
     <w:multiLevelType w:val="hybridMultilevel"/>
@@ -1931,7 +2104,7 @@
 </file>
 
 <file path=word/styles.xml><?xml version="1.0" encoding="utf-8"?>
-<w:styles xmlns:mc="http://schemas.openxmlformats.org/markup-compatibility/2006" xmlns:r="http://schemas.openxmlformats.org/officeDocument/2006/relationships" xmlns:w="http://schemas.openxmlformats.org/wordprocessingml/2006/main" xmlns:w14="http://schemas.microsoft.com/office/word/2010/wordml" xmlns:w15="http://schemas.microsoft.com/office/word/2012/wordml" xmlns:w16cid="http://schemas.microsoft.com/office/word/2016/wordml/cid" xmlns:w16se="http://schemas.microsoft.com/office/word/2015/wordml/symex" mc:Ignorable="w14 w15 w16se w16cid">
+<w:styles xmlns:mc="http://schemas.openxmlformats.org/markup-compatibility/2006" xmlns:r="http://schemas.openxmlformats.org/officeDocument/2006/relationships" xmlns:w="http://schemas.openxmlformats.org/wordprocessingml/2006/main" xmlns:w14="http://schemas.microsoft.com/office/word/2010/wordml" xmlns:w15="http://schemas.microsoft.com/office/word/2012/wordml" xmlns:w16se="http://schemas.microsoft.com/office/word/2015/wordml/symex" mc:Ignorable="w14 w15 w16se">
   <w:docDefaults>
     <w:rPrDefault>
       <w:rPr>
@@ -1943,7 +2116,7 @@
     </w:rPrDefault>
     <w:pPrDefault/>
   </w:docDefaults>
-  <w:latentStyles w:defLockedState="0" w:defUIPriority="99" w:defSemiHidden="0" w:defUnhideWhenUsed="0" w:defQFormat="0" w:count="375">
+  <w:latentStyles w:defLockedState="0" w:defUIPriority="99" w:defSemiHidden="0" w:defUnhideWhenUsed="0" w:defQFormat="0" w:count="374">
     <w:lsdException w:name="Normal" w:uiPriority="0" w:qFormat="1"/>
     <w:lsdException w:name="heading 1" w:uiPriority="9" w:qFormat="1"/>
     <w:lsdException w:name="heading 2" w:semiHidden="1" w:uiPriority="9" w:unhideWhenUsed="1" w:qFormat="1"/>
@@ -2318,7 +2491,6 @@
     <w:lsdException w:name="Mention" w:semiHidden="1" w:unhideWhenUsed="1"/>
     <w:lsdException w:name="Smart Hyperlink" w:semiHidden="1" w:unhideWhenUsed="1"/>
     <w:lsdException w:name="Hashtag" w:semiHidden="1" w:unhideWhenUsed="1"/>
-    <w:lsdException w:name="Unresolved Mention" w:semiHidden="1" w:unhideWhenUsed="1"/>
   </w:latentStyles>
   <w:style w:type="paragraph" w:default="1" w:styleId="Normal">
     <w:name w:val="Normal"/>

</xml_diff>